<commit_message>
Working on Order of Operatiton
</commit_message>
<xml_diff>
--- a/REVIEW OF ORDER OF OPERATION.docx
+++ b/REVIEW OF ORDER OF OPERATION.docx
@@ -5,6 +5,9 @@
     <w:p>
       <w:pPr>
         <w:pStyle w:val="Heading1"/>
+        <w:rPr>
+          <w:u w:val="none"/>
+        </w:rPr>
       </w:pPr>
       <w:r>
         <w:t>REVIEW OF ORDER OF OPERATION</w:t>
@@ -15,9 +18,165 @@
         </w:rPr>
         <w:t xml:space="preserve"> </w:t>
       </w:r>
+    </w:p>
+    <w:p/>
+    <w:p>
+      <w:pPr>
+        <w:rPr>
+          <w:lang w:val="en-US"/>
+        </w:rPr>
+      </w:pPr>
+      <w:r>
+        <w:rPr>
+          <w:lang w:val="en-US"/>
+        </w:rPr>
+        <w:t>This is my first version:  Mechanical Operation of Room Controller</w:t>
+      </w:r>
+    </w:p>
+    <w:p>
+      <w:pPr>
+        <w:rPr>
+          <w:lang w:val="en-US"/>
+        </w:rPr>
+      </w:pPr>
+    </w:p>
+    <w:p>
+      <w:pPr>
+        <w:rPr>
+          <w:lang w:val="en-US"/>
+        </w:rPr>
+      </w:pPr>
+      <w:r>
+        <w:rPr>
+          <w:lang w:val="en-US"/>
+        </w:rPr>
+        <w:t>ENCODER</w:t>
+      </w:r>
+    </w:p>
+    <w:p>
+      <w:pPr>
+        <w:rPr>
+          <w:lang w:val="en-US"/>
+        </w:rPr>
+      </w:pPr>
+      <w:r>
+        <w:rPr>
+          <w:lang w:val="en-US"/>
+        </w:rPr>
+        <w:t>The Encoder has a clear cylindric knob for fingers to rotate onto sets of contacts.  The internal contacts can be heard making contact during rotation while the operator / touch sensitive device can distinctly feel resistance increasing as the contacts move out of the current locked position, reaching a peak value of resistance before a quick downslide of resistance engages the next set of contacts.  This resistance strike</w:t>
+      </w:r>
+      <w:r>
+        <w:rPr>
+          <w:lang w:val="en-US"/>
+        </w:rPr>
+        <w:t xml:space="preserve"> can be a source of noise</w:t>
+      </w:r>
+      <w:r>
+        <w:rPr>
+          <w:lang w:val="en-US"/>
+        </w:rPr>
+        <w:t>:  can filter be used for controlling another device</w:t>
+      </w:r>
+      <w:r>
+        <w:rPr>
+          <w:lang w:val="en-US"/>
+        </w:rPr>
+        <w:t xml:space="preserve"> ie. Use the noise as an input to another device?  Something to think about. &lt;later&gt;</w:t>
+      </w:r>
+    </w:p>
+    <w:p>
+      <w:pPr>
+        <w:rPr>
+          <w:lang w:val="en-US"/>
+        </w:rPr>
+      </w:pPr>
+    </w:p>
+    <w:p>
+      <w:pPr>
+        <w:rPr>
+          <w:lang w:val="en-US"/>
+        </w:rPr>
+      </w:pPr>
+      <w:r>
+        <w:rPr>
+          <w:lang w:val="en-US"/>
+        </w:rPr>
+        <w:t xml:space="preserve">Pushing down on the cylindric knob will engage a switch mode.  </w:t>
+      </w:r>
+    </w:p>
+    <w:p>
+      <w:pPr>
+        <w:rPr>
+          <w:lang w:val="en-US"/>
+        </w:rPr>
+      </w:pPr>
+      <w:r>
+        <w:rPr>
+          <w:lang w:val="en-US"/>
+        </w:rPr>
+        <w:tab/>
+        <w:t>buttonPush_1</w:t>
+      </w:r>
+    </w:p>
+    <w:p>
+      <w:pPr>
+        <w:rPr>
+          <w:lang w:val="en-US"/>
+        </w:rPr>
+      </w:pPr>
+      <w:r>
+        <w:rPr>
+          <w:lang w:val="en-US"/>
+        </w:rPr>
+        <w:tab/>
+      </w:r>
+      <w:r>
+        <w:rPr>
+          <w:lang w:val="en-US"/>
+        </w:rPr>
+        <w:tab/>
+      </w:r>
+      <w:r>
+        <w:rPr>
+          <w:lang w:val="en-US"/>
+        </w:rPr>
+        <w:t>take the room temperature</w:t>
+      </w:r>
+      <w:r>
+        <w:rPr>
+          <w:lang w:val="en-US"/>
+        </w:rPr>
+        <w:t xml:space="preserve">: light appropriate </w:t>
+      </w:r>
+      <w:r>
+        <w:rPr>
+          <w:lang w:val="en-US"/>
+        </w:rPr>
+        <w:t>LED.</w:t>
+      </w:r>
+    </w:p>
+    <w:p>
+      <w:pPr>
+        <w:rPr>
+          <w:lang w:val="en-US"/>
+        </w:rPr>
+      </w:pPr>
+    </w:p>
+    <w:p>
+      <w:pPr>
+        <w:rPr>
+          <w:lang w:val="en-US"/>
+        </w:rPr>
+      </w:pPr>
     </w:p>
     <w:p/>
     <w:sectPr>
+      <w:headerReference w:type="even" r:id="rId6"/>
+      <w:headerReference w:type="default" r:id="rId7"/>
+      <w:footerReference w:type="even" r:id="rId8"/>
+      <w:footerReference w:type="default" r:id="rId9"/>
+      <w:headerReference w:type="first" r:id="rId10"/>
+      <w:footerReference w:type="first" r:id="rId11"/>
       <w:pgSz w:w="11906" w:h="16838"/>
       <w:pgMar w:top="1440" w:right="1440" w:bottom="1440" w:left="1440" w:header="720" w:footer="720" w:gutter="0"/>
       <w:cols w:space="720"/>
@@ -25,6 +184,197 @@
     </w:sectPr>
   </w:body>
 </w:document>
+</file>
+
+<file path=word/endnotes.xml><?xml version="1.0" encoding="utf-8"?>
+<w:endnotes xmlns:wpc="http://schemas.microsoft.com/office/word/2010/wordprocessingCanvas" xmlns:cx="http://schemas.microsoft.com/office/drawing/2014/chartex" xmlns:cx1="http://schemas.microsoft.com/office/drawing/2015/9/8/chartex" xmlns:cx2="http://schemas.microsoft.com/office/drawing/2015/10/21/chartex" xmlns:cx3="http://schemas.microsoft.com/office/drawing/2016/5/9/chartex" xmlns:cx4="http://schemas.microsoft.com/office/drawing/2016/5/10/chartex" xmlns:cx5="http://schemas.microsoft.com/office/drawing/2016/5/11/chartex" xmlns:cx6="http://schemas.microsoft.com/office/drawing/2016/5/12/chartex" xmlns:cx7="http://schemas.microsoft.com/office/drawing/2016/5/13/chartex" xmlns:cx8="http://schemas.microsoft.com/office/drawing/2016/5/14/chartex" xmlns:mc="http://schemas.openxmlformats.org/markup-compatibility/2006" xmlns:aink="http://schemas.microsoft.com/office/drawing/2016/ink" xmlns:am3d="http://schemas.microsoft.com/office/drawing/2017/model3d" xmlns:o="urn:schemas-microsoft-com:office:office" xmlns:r="http://schemas.openxmlformats.org/officeDocument/2006/relationships" xmlns:m="http://schemas.openxmlformats.org/officeDocument/2006/math" xmlns:v="urn:schemas-microsoft-com:vml" xmlns:wp14="http://schemas.microsoft.com/office/word/2010/wordprocessingDrawing" xmlns:wp="http://schemas.openxmlformats.org/drawingml/2006/wordprocessingDrawing" xmlns:w10="urn:schemas-microsoft-com:office:word" xmlns:w="http://schemas.openxmlformats.org/wordprocessingml/2006/main" xmlns:w14="http://schemas.microsoft.com/office/word/2010/wordml" xmlns:w15="http://schemas.microsoft.com/office/word/2012/wordml" xmlns:w16cex="http://schemas.microsoft.com/office/word/2018/wordml/cex" xmlns:w16cid="http://schemas.microsoft.com/office/word/2016/wordml/cid" xmlns:w16="http://schemas.microsoft.com/office/word/2018/wordml" xmlns:w16se="http://schemas.microsoft.com/office/word/2015/wordml/symex" xmlns:wpg="http://schemas.microsoft.com/office/word/2010/wordprocessingGroup" xmlns:wpi="http://schemas.microsoft.com/office/word/2010/wordprocessingInk" xmlns:wne="http://schemas.microsoft.com/office/word/2006/wordml" xmlns:wps="http://schemas.microsoft.com/office/word/2010/wordprocessingShape" mc:Ignorable="w14 w15 w16se w16cid w16 w16cex wp14">
+  <w:endnote w:type="separator" w:id="-1">
+    <w:p>
+      <w:pPr>
+        <w:spacing w:after="0" w:line="240" w:lineRule="auto"/>
+      </w:pPr>
+      <w:r>
+        <w:separator/>
+      </w:r>
+    </w:p>
+  </w:endnote>
+  <w:endnote w:type="continuationSeparator" w:id="0">
+    <w:p>
+      <w:pPr>
+        <w:spacing w:after="0" w:line="240" w:lineRule="auto"/>
+      </w:pPr>
+      <w:r>
+        <w:continuationSeparator/>
+      </w:r>
+    </w:p>
+  </w:endnote>
+</w:endnotes>
+</file>
+
+<file path=word/footer1.xml><?xml version="1.0" encoding="utf-8"?>
+<w:ftr xmlns:wpc="http://schemas.microsoft.com/office/word/2010/wordprocessingCanvas" xmlns:cx="http://schemas.microsoft.com/office/drawing/2014/chartex" xmlns:cx1="http://schemas.microsoft.com/office/drawing/2015/9/8/chartex" xmlns:cx2="http://schemas.microsoft.com/office/drawing/2015/10/21/chartex" xmlns:cx3="http://schemas.microsoft.com/office/drawing/2016/5/9/chartex" xmlns:cx4="http://schemas.microsoft.com/office/drawing/2016/5/10/chartex" xmlns:cx5="http://schemas.microsoft.com/office/drawing/2016/5/11/chartex" xmlns:cx6="http://schemas.microsoft.com/office/drawing/2016/5/12/chartex" xmlns:cx7="http://schemas.microsoft.com/office/drawing/2016/5/13/chartex" xmlns:cx8="http://schemas.microsoft.com/office/drawing/2016/5/14/chartex" xmlns:mc="http://schemas.openxmlformats.org/markup-compatibility/2006" xmlns:aink="http://schemas.microsoft.com/office/drawing/2016/ink" xmlns:am3d="http://schemas.microsoft.com/office/drawing/2017/model3d" xmlns:o="urn:schemas-microsoft-com:office:office" xmlns:r="http://schemas.openxmlformats.org/officeDocument/2006/relationships" xmlns:m="http://schemas.openxmlformats.org/officeDocument/2006/math" xmlns:v="urn:schemas-microsoft-com:vml" xmlns:wp14="http://schemas.microsoft.com/office/word/2010/wordprocessingDrawing" xmlns:wp="http://schemas.openxmlformats.org/drawingml/2006/wordprocessingDrawing" xmlns:w10="urn:schemas-microsoft-com:office:word" xmlns:w="http://schemas.openxmlformats.org/wordprocessingml/2006/main" xmlns:w14="http://schemas.microsoft.com/office/word/2010/wordml" xmlns:w15="http://schemas.microsoft.com/office/word/2012/wordml" xmlns:w16cex="http://schemas.microsoft.com/office/word/2018/wordml/cex" xmlns:w16cid="http://schemas.microsoft.com/office/word/2016/wordml/cid" xmlns:w16="http://schemas.microsoft.com/office/word/2018/wordml" xmlns:w16se="http://schemas.microsoft.com/office/word/2015/wordml/symex" xmlns:wpg="http://schemas.microsoft.com/office/word/2010/wordprocessingGroup" xmlns:wpi="http://schemas.microsoft.com/office/word/2010/wordprocessingInk" xmlns:wne="http://schemas.microsoft.com/office/word/2006/wordml" xmlns:wps="http://schemas.microsoft.com/office/word/2010/wordprocessingShape" mc:Ignorable="w14 w15 w16se w16cid w16 w16cex wp14">
+  <w:p>
+    <w:pPr>
+      <w:pStyle w:val="Footer"/>
+    </w:pPr>
+  </w:p>
+</w:ftr>
+</file>
+
+<file path=word/footer2.xml><?xml version="1.0" encoding="utf-8"?>
+<w:ftr xmlns:wpc="http://schemas.microsoft.com/office/word/2010/wordprocessingCanvas" xmlns:cx="http://schemas.microsoft.com/office/drawing/2014/chartex" xmlns:cx1="http://schemas.microsoft.com/office/drawing/2015/9/8/chartex" xmlns:cx2="http://schemas.microsoft.com/office/drawing/2015/10/21/chartex" xmlns:cx3="http://schemas.microsoft.com/office/drawing/2016/5/9/chartex" xmlns:cx4="http://schemas.microsoft.com/office/drawing/2016/5/10/chartex" xmlns:cx5="http://schemas.microsoft.com/office/drawing/2016/5/11/chartex" xmlns:cx6="http://schemas.microsoft.com/office/drawing/2016/5/12/chartex" xmlns:cx7="http://schemas.microsoft.com/office/drawing/2016/5/13/chartex" xmlns:cx8="http://schemas.microsoft.com/office/drawing/2016/5/14/chartex" xmlns:mc="http://schemas.openxmlformats.org/markup-compatibility/2006" xmlns:aink="http://schemas.microsoft.com/office/drawing/2016/ink" xmlns:am3d="http://schemas.microsoft.com/office/drawing/2017/model3d" xmlns:o="urn:schemas-microsoft-com:office:office" xmlns:r="http://schemas.openxmlformats.org/officeDocument/2006/relationships" xmlns:m="http://schemas.openxmlformats.org/officeDocument/2006/math" xmlns:v="urn:schemas-microsoft-com:vml" xmlns:wp14="http://schemas.microsoft.com/office/word/2010/wordprocessingDrawing" xmlns:wp="http://schemas.openxmlformats.org/drawingml/2006/wordprocessingDrawing" xmlns:w10="urn:schemas-microsoft-com:office:word" xmlns:w="http://schemas.openxmlformats.org/wordprocessingml/2006/main" xmlns:w14="http://schemas.microsoft.com/office/word/2010/wordml" xmlns:w15="http://schemas.microsoft.com/office/word/2012/wordml" xmlns:w16cex="http://schemas.microsoft.com/office/word/2018/wordml/cex" xmlns:w16cid="http://schemas.microsoft.com/office/word/2016/wordml/cid" xmlns:w16="http://schemas.microsoft.com/office/word/2018/wordml" xmlns:w16se="http://schemas.microsoft.com/office/word/2015/wordml/symex" xmlns:wpg="http://schemas.microsoft.com/office/word/2010/wordprocessingGroup" xmlns:wpi="http://schemas.microsoft.com/office/word/2010/wordprocessingInk" xmlns:wne="http://schemas.microsoft.com/office/word/2006/wordml" xmlns:wps="http://schemas.microsoft.com/office/word/2010/wordprocessingShape" mc:Ignorable="w14 w15 w16se w16cid w16 w16cex wp14">
+  <w:p>
+    <w:pPr>
+      <w:pStyle w:val="Footer"/>
+    </w:pPr>
+  </w:p>
+</w:ftr>
+</file>
+
+<file path=word/footer3.xml><?xml version="1.0" encoding="utf-8"?>
+<w:ftr xmlns:wpc="http://schemas.microsoft.com/office/word/2010/wordprocessingCanvas" xmlns:cx="http://schemas.microsoft.com/office/drawing/2014/chartex" xmlns:cx1="http://schemas.microsoft.com/office/drawing/2015/9/8/chartex" xmlns:cx2="http://schemas.microsoft.com/office/drawing/2015/10/21/chartex" xmlns:cx3="http://schemas.microsoft.com/office/drawing/2016/5/9/chartex" xmlns:cx4="http://schemas.microsoft.com/office/drawing/2016/5/10/chartex" xmlns:cx5="http://schemas.microsoft.com/office/drawing/2016/5/11/chartex" xmlns:cx6="http://schemas.microsoft.com/office/drawing/2016/5/12/chartex" xmlns:cx7="http://schemas.microsoft.com/office/drawing/2016/5/13/chartex" xmlns:cx8="http://schemas.microsoft.com/office/drawing/2016/5/14/chartex" xmlns:mc="http://schemas.openxmlformats.org/markup-compatibility/2006" xmlns:aink="http://schemas.microsoft.com/office/drawing/2016/ink" xmlns:am3d="http://schemas.microsoft.com/office/drawing/2017/model3d" xmlns:o="urn:schemas-microsoft-com:office:office" xmlns:r="http://schemas.openxmlformats.org/officeDocument/2006/relationships" xmlns:m="http://schemas.openxmlformats.org/officeDocument/2006/math" xmlns:v="urn:schemas-microsoft-com:vml" xmlns:wp14="http://schemas.microsoft.com/office/word/2010/wordprocessingDrawing" xmlns:wp="http://schemas.openxmlformats.org/drawingml/2006/wordprocessingDrawing" xmlns:w10="urn:schemas-microsoft-com:office:word" xmlns:w="http://schemas.openxmlformats.org/wordprocessingml/2006/main" xmlns:w14="http://schemas.microsoft.com/office/word/2010/wordml" xmlns:w15="http://schemas.microsoft.com/office/word/2012/wordml" xmlns:w16cex="http://schemas.microsoft.com/office/word/2018/wordml/cex" xmlns:w16cid="http://schemas.microsoft.com/office/word/2016/wordml/cid" xmlns:w16="http://schemas.microsoft.com/office/word/2018/wordml" xmlns:w16se="http://schemas.microsoft.com/office/word/2015/wordml/symex" xmlns:wpg="http://schemas.microsoft.com/office/word/2010/wordprocessingGroup" xmlns:wpi="http://schemas.microsoft.com/office/word/2010/wordprocessingInk" xmlns:wne="http://schemas.microsoft.com/office/word/2006/wordml" xmlns:wps="http://schemas.microsoft.com/office/word/2010/wordprocessingShape" mc:Ignorable="w14 w15 w16se w16cid w16 w16cex wp14">
+  <w:p>
+    <w:pPr>
+      <w:pStyle w:val="Footer"/>
+    </w:pPr>
+  </w:p>
+</w:ftr>
+</file>
+
+<file path=word/footnotes.xml><?xml version="1.0" encoding="utf-8"?>
+<w:footnotes xmlns:wpc="http://schemas.microsoft.com/office/word/2010/wordprocessingCanvas" xmlns:cx="http://schemas.microsoft.com/office/drawing/2014/chartex" xmlns:cx1="http://schemas.microsoft.com/office/drawing/2015/9/8/chartex" xmlns:cx2="http://schemas.microsoft.com/office/drawing/2015/10/21/chartex" xmlns:cx3="http://schemas.microsoft.com/office/drawing/2016/5/9/chartex" xmlns:cx4="http://schemas.microsoft.com/office/drawing/2016/5/10/chartex" xmlns:cx5="http://schemas.microsoft.com/office/drawing/2016/5/11/chartex" xmlns:cx6="http://schemas.microsoft.com/office/drawing/2016/5/12/chartex" xmlns:cx7="http://schemas.microsoft.com/office/drawing/2016/5/13/chartex" xmlns:cx8="http://schemas.microsoft.com/office/drawing/2016/5/14/chartex" xmlns:mc="http://schemas.openxmlformats.org/markup-compatibility/2006" xmlns:aink="http://schemas.microsoft.com/office/drawing/2016/ink" xmlns:am3d="http://schemas.microsoft.com/office/drawing/2017/model3d" xmlns:o="urn:schemas-microsoft-com:office:office" xmlns:r="http://schemas.openxmlformats.org/officeDocument/2006/relationships" xmlns:m="http://schemas.openxmlformats.org/officeDocument/2006/math" xmlns:v="urn:schemas-microsoft-com:vml" xmlns:wp14="http://schemas.microsoft.com/office/word/2010/wordprocessingDrawing" xmlns:wp="http://schemas.openxmlformats.org/drawingml/2006/wordprocessingDrawing" xmlns:w10="urn:schemas-microsoft-com:office:word" xmlns:w="http://schemas.openxmlformats.org/wordprocessingml/2006/main" xmlns:w14="http://schemas.microsoft.com/office/word/2010/wordml" xmlns:w15="http://schemas.microsoft.com/office/word/2012/wordml" xmlns:w16cex="http://schemas.microsoft.com/office/word/2018/wordml/cex" xmlns:w16cid="http://schemas.microsoft.com/office/word/2016/wordml/cid" xmlns:w16="http://schemas.microsoft.com/office/word/2018/wordml" xmlns:w16se="http://schemas.microsoft.com/office/word/2015/wordml/symex" xmlns:wpg="http://schemas.microsoft.com/office/word/2010/wordprocessingGroup" xmlns:wpi="http://schemas.microsoft.com/office/word/2010/wordprocessingInk" xmlns:wne="http://schemas.microsoft.com/office/word/2006/wordml" xmlns:wps="http://schemas.microsoft.com/office/word/2010/wordprocessingShape" mc:Ignorable="w14 w15 w16se w16cid w16 w16cex wp14">
+  <w:footnote w:type="separator" w:id="-1">
+    <w:p>
+      <w:pPr>
+        <w:spacing w:after="0" w:line="240" w:lineRule="auto"/>
+      </w:pPr>
+      <w:r>
+        <w:separator/>
+      </w:r>
+    </w:p>
+  </w:footnote>
+  <w:footnote w:type="continuationSeparator" w:id="0">
+    <w:p>
+      <w:pPr>
+        <w:spacing w:after="0" w:line="240" w:lineRule="auto"/>
+      </w:pPr>
+      <w:r>
+        <w:continuationSeparator/>
+      </w:r>
+    </w:p>
+  </w:footnote>
+</w:footnotes>
+</file>
+
+<file path=word/header1.xml><?xml version="1.0" encoding="utf-8"?>
+<w:hdr xmlns:wpc="http://schemas.microsoft.com/office/word/2010/wordprocessingCanvas" xmlns:cx="http://schemas.microsoft.com/office/drawing/2014/chartex" xmlns:cx1="http://schemas.microsoft.com/office/drawing/2015/9/8/chartex" xmlns:cx2="http://schemas.microsoft.com/office/drawing/2015/10/21/chartex" xmlns:cx3="http://schemas.microsoft.com/office/drawing/2016/5/9/chartex" xmlns:cx4="http://schemas.microsoft.com/office/drawing/2016/5/10/chartex" xmlns:cx5="http://schemas.microsoft.com/office/drawing/2016/5/11/chartex" xmlns:cx6="http://schemas.microsoft.com/office/drawing/2016/5/12/chartex" xmlns:cx7="http://schemas.microsoft.com/office/drawing/2016/5/13/chartex" xmlns:cx8="http://schemas.microsoft.com/office/drawing/2016/5/14/chartex" xmlns:mc="http://schemas.openxmlformats.org/markup-compatibility/2006" xmlns:aink="http://schemas.microsoft.com/office/drawing/2016/ink" xmlns:am3d="http://schemas.microsoft.com/office/drawing/2017/model3d" xmlns:o="urn:schemas-microsoft-com:office:office" xmlns:r="http://schemas.openxmlformats.org/officeDocument/2006/relationships" xmlns:m="http://schemas.openxmlformats.org/officeDocument/2006/math" xmlns:v="urn:schemas-microsoft-com:vml" xmlns:wp14="http://schemas.microsoft.com/office/word/2010/wordprocessingDrawing" xmlns:wp="http://schemas.openxmlformats.org/drawingml/2006/wordprocessingDrawing" xmlns:w10="urn:schemas-microsoft-com:office:word" xmlns:w="http://schemas.openxmlformats.org/wordprocessingml/2006/main" xmlns:w14="http://schemas.microsoft.com/office/word/2010/wordml" xmlns:w15="http://schemas.microsoft.com/office/word/2012/wordml" xmlns:w16cex="http://schemas.microsoft.com/office/word/2018/wordml/cex" xmlns:w16cid="http://schemas.microsoft.com/office/word/2016/wordml/cid" xmlns:w16="http://schemas.microsoft.com/office/word/2018/wordml" xmlns:w16se="http://schemas.microsoft.com/office/word/2015/wordml/symex" xmlns:wpg="http://schemas.microsoft.com/office/word/2010/wordprocessingGroup" xmlns:wpi="http://schemas.microsoft.com/office/word/2010/wordprocessingInk" xmlns:wne="http://schemas.microsoft.com/office/word/2006/wordml" xmlns:wps="http://schemas.microsoft.com/office/word/2010/wordprocessingShape" mc:Ignorable="w14 w15 w16se w16cid w16 w16cex wp14">
+  <w:p>
+    <w:pPr>
+      <w:pStyle w:val="Header"/>
+    </w:pPr>
+  </w:p>
+</w:hdr>
+</file>
+
+<file path=word/header2.xml><?xml version="1.0" encoding="utf-8"?>
+<w:hdr xmlns:wpc="http://schemas.microsoft.com/office/word/2010/wordprocessingCanvas" xmlns:cx="http://schemas.microsoft.com/office/drawing/2014/chartex" xmlns:cx1="http://schemas.microsoft.com/office/drawing/2015/9/8/chartex" xmlns:cx2="http://schemas.microsoft.com/office/drawing/2015/10/21/chartex" xmlns:cx3="http://schemas.microsoft.com/office/drawing/2016/5/9/chartex" xmlns:cx4="http://schemas.microsoft.com/office/drawing/2016/5/10/chartex" xmlns:cx5="http://schemas.microsoft.com/office/drawing/2016/5/11/chartex" xmlns:cx6="http://schemas.microsoft.com/office/drawing/2016/5/12/chartex" xmlns:cx7="http://schemas.microsoft.com/office/drawing/2016/5/13/chartex" xmlns:cx8="http://schemas.microsoft.com/office/drawing/2016/5/14/chartex" xmlns:mc="http://schemas.openxmlformats.org/markup-compatibility/2006" xmlns:aink="http://schemas.microsoft.com/office/drawing/2016/ink" xmlns:am3d="http://schemas.microsoft.com/office/drawing/2017/model3d" xmlns:o="urn:schemas-microsoft-com:office:office" xmlns:r="http://schemas.openxmlformats.org/officeDocument/2006/relationships" xmlns:m="http://schemas.openxmlformats.org/officeDocument/2006/math" xmlns:v="urn:schemas-microsoft-com:vml" xmlns:wp14="http://schemas.microsoft.com/office/word/2010/wordprocessingDrawing" xmlns:wp="http://schemas.openxmlformats.org/drawingml/2006/wordprocessingDrawing" xmlns:w10="urn:schemas-microsoft-com:office:word" xmlns:w="http://schemas.openxmlformats.org/wordprocessingml/2006/main" xmlns:w14="http://schemas.microsoft.com/office/word/2010/wordml" xmlns:w15="http://schemas.microsoft.com/office/word/2012/wordml" xmlns:w16cex="http://schemas.microsoft.com/office/word/2018/wordml/cex" xmlns:w16cid="http://schemas.microsoft.com/office/word/2016/wordml/cid" xmlns:w16="http://schemas.microsoft.com/office/word/2018/wordml" xmlns:w16se="http://schemas.microsoft.com/office/word/2015/wordml/symex" xmlns:wpg="http://schemas.microsoft.com/office/word/2010/wordprocessingGroup" xmlns:wpi="http://schemas.microsoft.com/office/word/2010/wordprocessingInk" xmlns:wne="http://schemas.microsoft.com/office/word/2006/wordml" xmlns:wps="http://schemas.microsoft.com/office/word/2010/wordprocessingShape" mc:Ignorable="w14 w15 w16se w16cid w16 w16cex wp14">
+  <w:p>
+    <w:pPr>
+      <w:pStyle w:val="Header"/>
+      <w:rPr>
+        <w:lang w:val="en-US"/>
+      </w:rPr>
+    </w:pPr>
+    <w:r>
+      <w:rPr>
+        <w:lang w:val="en-US"/>
+      </w:rPr>
+      <w:t>27 October 2020</w:t>
+    </w:r>
+  </w:p>
+  <w:p>
+    <w:pPr>
+      <w:pStyle w:val="Header"/>
+      <w:rPr>
+        <w:lang w:val="en-US"/>
+      </w:rPr>
+    </w:pPr>
+    <w:r>
+      <w:rPr>
+        <w:lang w:val="en-US"/>
+      </w:rPr>
+      <w:t>Wednesday</w:t>
+    </w:r>
+  </w:p>
+  <w:p>
+    <w:pPr>
+      <w:pStyle w:val="Header"/>
+      <w:rPr>
+        <w:lang w:val="en-US"/>
+      </w:rPr>
+    </w:pPr>
+    <w:r>
+      <w:rPr>
+        <w:lang w:val="en-US"/>
+      </w:rPr>
+      <w:t>1509</w:t>
+    </w:r>
+  </w:p>
+  <w:p>
+    <w:pPr>
+      <w:pStyle w:val="Header"/>
+      <w:rPr>
+        <w:lang w:val="en-US"/>
+      </w:rPr>
+    </w:pPr>
+  </w:p>
+  <w:p>
+    <w:pPr>
+      <w:pStyle w:val="Header"/>
+      <w:rPr>
+        <w:lang w:val="en-US"/>
+      </w:rPr>
+    </w:pPr>
+    <w:r>
+      <w:rPr>
+        <w:lang w:val="en-US"/>
+      </w:rPr>
+      <w:t>Rodney Ham, CNM-IoT</w:t>
+    </w:r>
+  </w:p>
+  <w:p>
+    <w:pPr>
+      <w:pStyle w:val="Header"/>
+      <w:rPr>
+        <w:lang w:val="en-US"/>
+      </w:rPr>
+    </w:pPr>
+    <w:r>
+      <w:rPr>
+        <w:lang w:val="en-US"/>
+      </w:rPr>
+      <w:t>Mid-term Project</w:t>
+    </w:r>
+  </w:p>
+  <w:p>
+    <w:pPr>
+      <w:pStyle w:val="Header"/>
+      <w:rPr>
+        <w:lang w:val="en-US"/>
+      </w:rPr>
+    </w:pPr>
+  </w:p>
+</w:hdr>
+</file>
+
+<file path=word/header3.xml><?xml version="1.0" encoding="utf-8"?>
+<w:hdr xmlns:wpc="http://schemas.microsoft.com/office/word/2010/wordprocessingCanvas" xmlns:cx="http://schemas.microsoft.com/office/drawing/2014/chartex" xmlns:cx1="http://schemas.microsoft.com/office/drawing/2015/9/8/chartex" xmlns:cx2="http://schemas.microsoft.com/office/drawing/2015/10/21/chartex" xmlns:cx3="http://schemas.microsoft.com/office/drawing/2016/5/9/chartex" xmlns:cx4="http://schemas.microsoft.com/office/drawing/2016/5/10/chartex" xmlns:cx5="http://schemas.microsoft.com/office/drawing/2016/5/11/chartex" xmlns:cx6="http://schemas.microsoft.com/office/drawing/2016/5/12/chartex" xmlns:cx7="http://schemas.microsoft.com/office/drawing/2016/5/13/chartex" xmlns:cx8="http://schemas.microsoft.com/office/drawing/2016/5/14/chartex" xmlns:mc="http://schemas.openxmlformats.org/markup-compatibility/2006" xmlns:aink="http://schemas.microsoft.com/office/drawing/2016/ink" xmlns:am3d="http://schemas.microsoft.com/office/drawing/2017/model3d" xmlns:o="urn:schemas-microsoft-com:office:office" xmlns:r="http://schemas.openxmlformats.org/officeDocument/2006/relationships" xmlns:m="http://schemas.openxmlformats.org/officeDocument/2006/math" xmlns:v="urn:schemas-microsoft-com:vml" xmlns:wp14="http://schemas.microsoft.com/office/word/2010/wordprocessingDrawing" xmlns:wp="http://schemas.openxmlformats.org/drawingml/2006/wordprocessingDrawing" xmlns:w10="urn:schemas-microsoft-com:office:word" xmlns:w="http://schemas.openxmlformats.org/wordprocessingml/2006/main" xmlns:w14="http://schemas.microsoft.com/office/word/2010/wordml" xmlns:w15="http://schemas.microsoft.com/office/word/2012/wordml" xmlns:w16cex="http://schemas.microsoft.com/office/word/2018/wordml/cex" xmlns:w16cid="http://schemas.microsoft.com/office/word/2016/wordml/cid" xmlns:w16="http://schemas.microsoft.com/office/word/2018/wordml" xmlns:w16se="http://schemas.microsoft.com/office/word/2015/wordml/symex" xmlns:wpg="http://schemas.microsoft.com/office/word/2010/wordprocessingGroup" xmlns:wpi="http://schemas.microsoft.com/office/word/2010/wordprocessingInk" xmlns:wne="http://schemas.microsoft.com/office/word/2006/wordml" xmlns:wps="http://schemas.microsoft.com/office/word/2010/wordprocessingShape" mc:Ignorable="w14 w15 w16se w16cid w16 w16cex wp14">
+  <w:p>
+    <w:pPr>
+      <w:pStyle w:val="Header"/>
+    </w:pPr>
+  </w:p>
+</w:hdr>
 </file>
 
 <file path=word/styles.xml><?xml version="1.0" encoding="utf-8"?>
@@ -445,7 +795,6 @@
       <w:color w:val="000000"/>
       <w:sz w:val="30"/>
       <w:u w:val="single" w:color="000000"/>
-      <w:lang/>
     </w:rPr>
   </w:style>
   <w:style w:type="character" w:default="1" w:styleId="DefaultParagraphFont">
@@ -486,8 +835,51 @@
       <w:color w:val="000000"/>
       <w:sz w:val="30"/>
       <w:u w:val="single" w:color="000000"/>
-      <w:lang/>
     </w:rPr>
+  </w:style>
+  <w:style w:type="paragraph" w:styleId="Header">
+    <w:name w:val="header"/>
+    <w:basedOn w:val="Normal"/>
+    <w:link w:val="HeaderChar"/>
+    <w:uiPriority w:val="99"/>
+    <w:unhideWhenUsed/>
+    <w:rsid w:val="00D73192"/>
+    <w:pPr>
+      <w:tabs>
+        <w:tab w:val="center" w:pos="4513"/>
+        <w:tab w:val="right" w:pos="9026"/>
+      </w:tabs>
+      <w:spacing w:after="0" w:line="240" w:lineRule="auto"/>
+    </w:pPr>
+  </w:style>
+  <w:style w:type="character" w:customStyle="1" w:styleId="HeaderChar">
+    <w:name w:val="Header Char"/>
+    <w:basedOn w:val="DefaultParagraphFont"/>
+    <w:link w:val="Header"/>
+    <w:uiPriority w:val="99"/>
+    <w:rsid w:val="00D73192"/>
+  </w:style>
+  <w:style w:type="paragraph" w:styleId="Footer">
+    <w:name w:val="footer"/>
+    <w:basedOn w:val="Normal"/>
+    <w:link w:val="FooterChar"/>
+    <w:uiPriority w:val="99"/>
+    <w:unhideWhenUsed/>
+    <w:rsid w:val="00D73192"/>
+    <w:pPr>
+      <w:tabs>
+        <w:tab w:val="center" w:pos="4513"/>
+        <w:tab w:val="right" w:pos="9026"/>
+      </w:tabs>
+      <w:spacing w:after="0" w:line="240" w:lineRule="auto"/>
+    </w:pPr>
+  </w:style>
+  <w:style w:type="character" w:customStyle="1" w:styleId="FooterChar">
+    <w:name w:val="Footer Char"/>
+    <w:basedOn w:val="DefaultParagraphFont"/>
+    <w:link w:val="Footer"/>
+    <w:uiPriority w:val="99"/>
+    <w:rsid w:val="00D73192"/>
   </w:style>
 </w:styles>
 </file>

</xml_diff>